<commit_message>
added shopping list word doc
</commit_message>
<xml_diff>
--- a/api/input.docx
+++ b/api/input.docx
@@ -61,15 +61,7 @@
                               <w:t>Quote:</w:t>
                             </w:r>
                             <w:r>
-                              <w:t xml:space="preserve"> {</w:t>
-                            </w:r>
-                            <w:proofErr w:type="spellStart"/>
-                            <w:r>
-                              <w:t>quoteNumber</w:t>
-                            </w:r>
-                            <w:proofErr w:type="spellEnd"/>
-                            <w:r>
-                              <w:t>}</w:t>
+                              <w:t xml:space="preserve"> {quoteNumber}</w:t>
                             </w:r>
                           </w:p>
                           <w:p>
@@ -84,15 +76,7 @@
                               <w:t>Date of Quote:</w:t>
                             </w:r>
                             <w:r>
-                              <w:t xml:space="preserve"> {</w:t>
-                            </w:r>
-                            <w:proofErr w:type="spellStart"/>
-                            <w:r>
-                              <w:t>dateOfQuote</w:t>
-                            </w:r>
-                            <w:proofErr w:type="spellEnd"/>
-                            <w:r>
-                              <w:t>}</w:t>
+                              <w:t xml:space="preserve"> {dateOfQuote}</w:t>
                             </w:r>
                           </w:p>
                           <w:p>
@@ -109,30 +93,8 @@
                             <w:r>
                               <w:t xml:space="preserve"> {salesperson}</w:t>
                             </w:r>
-                          </w:p>
-                          <w:p>
-                            <w:pPr>
-                              <w:spacing w:line="240" w:lineRule="auto"/>
-                              <w:contextualSpacing/>
-                            </w:pPr>
-                            <w:r>
-                              <w:rPr>
-                                <w:b/>
-                              </w:rPr>
-                              <w:t>Description:</w:t>
-                            </w:r>
-                            <w:r>
-                              <w:t xml:space="preserve"> </w:t>
-                            </w:r>
-                          </w:p>
-                          <w:p>
-                            <w:pPr>
-                              <w:spacing w:line="240" w:lineRule="auto"/>
-                              <w:contextualSpacing/>
-                            </w:pPr>
-                            <w:r>
-                              <w:t>{description}</w:t>
-                            </w:r>
+                            <w:bookmarkStart w:id="0" w:name="_GoBack"/>
+                            <w:bookmarkEnd w:id="0"/>
                           </w:p>
                           <w:p/>
                         </w:txbxContent>
@@ -173,15 +135,7 @@
                         <w:t>Quote:</w:t>
                       </w:r>
                       <w:r>
-                        <w:t xml:space="preserve"> {</w:t>
-                      </w:r>
-                      <w:proofErr w:type="spellStart"/>
-                      <w:r>
-                        <w:t>quoteNumber</w:t>
-                      </w:r>
-                      <w:proofErr w:type="spellEnd"/>
-                      <w:r>
-                        <w:t>}</w:t>
+                        <w:t xml:space="preserve"> {quoteNumber}</w:t>
                       </w:r>
                     </w:p>
                     <w:p>
@@ -196,15 +150,7 @@
                         <w:t>Date of Quote:</w:t>
                       </w:r>
                       <w:r>
-                        <w:t xml:space="preserve"> {</w:t>
-                      </w:r>
-                      <w:proofErr w:type="spellStart"/>
-                      <w:r>
-                        <w:t>dateOfQuote</w:t>
-                      </w:r>
-                      <w:proofErr w:type="spellEnd"/>
-                      <w:r>
-                        <w:t>}</w:t>
+                        <w:t xml:space="preserve"> {dateOfQuote}</w:t>
                       </w:r>
                     </w:p>
                     <w:p>
@@ -221,30 +167,8 @@
                       <w:r>
                         <w:t xml:space="preserve"> {salesperson}</w:t>
                       </w:r>
-                    </w:p>
-                    <w:p>
-                      <w:pPr>
-                        <w:spacing w:line="240" w:lineRule="auto"/>
-                        <w:contextualSpacing/>
-                      </w:pPr>
-                      <w:r>
-                        <w:rPr>
-                          <w:b/>
-                        </w:rPr>
-                        <w:t>Description:</w:t>
-                      </w:r>
-                      <w:r>
-                        <w:t xml:space="preserve"> </w:t>
-                      </w:r>
-                    </w:p>
-                    <w:p>
-                      <w:pPr>
-                        <w:spacing w:line="240" w:lineRule="auto"/>
-                        <w:contextualSpacing/>
-                      </w:pPr>
-                      <w:r>
-                        <w:t>{description}</w:t>
-                      </w:r>
+                      <w:bookmarkStart w:id="1" w:name="_GoBack"/>
+                      <w:bookmarkEnd w:id="1"/>
                     </w:p>
                     <w:p/>
                   </w:txbxContent>
@@ -324,23 +248,7 @@
                               <w:tab/>
                             </w:r>
                             <w:r>
-                              <w:t>{</w:t>
-                            </w:r>
-                            <w:proofErr w:type="spellStart"/>
-                            <w:r>
-                              <w:t>first_name</w:t>
-                            </w:r>
-                            <w:proofErr w:type="spellEnd"/>
-                            <w:r>
-                              <w:t>} {</w:t>
-                            </w:r>
-                            <w:proofErr w:type="spellStart"/>
-                            <w:r>
-                              <w:t>last_name</w:t>
-                            </w:r>
-                            <w:proofErr w:type="spellEnd"/>
-                            <w:r>
-                              <w:t>}</w:t>
+                              <w:t>{first_name} {last_name}</w:t>
                             </w:r>
                           </w:p>
                           <w:p>
@@ -353,15 +261,7 @@
                             </w:r>
                             <w:r>
                               <w:tab/>
-                              <w:t>{</w:t>
-                            </w:r>
-                            <w:proofErr w:type="spellStart"/>
-                            <w:r>
-                              <w:t>customerStreetAddress</w:t>
-                            </w:r>
-                            <w:proofErr w:type="spellEnd"/>
-                            <w:r>
-                              <w:t>}</w:t>
+                              <w:t>{customerStreetAddress}</w:t>
                             </w:r>
                           </w:p>
                           <w:p>
@@ -370,15 +270,7 @@
                             </w:r>
                             <w:r>
                               <w:tab/>
-                              <w:t>{city}, {state} {</w:t>
-                            </w:r>
-                            <w:proofErr w:type="spellStart"/>
-                            <w:r>
-                              <w:t>zipcode</w:t>
-                            </w:r>
-                            <w:proofErr w:type="spellEnd"/>
-                            <w:r>
-                              <w:t>}</w:t>
+                              <w:t>{city}, {state} {zipcode}</w:t>
                             </w:r>
                           </w:p>
                         </w:txbxContent>
@@ -599,15 +491,7 @@
                               <w:jc w:val="center"/>
                             </w:pPr>
                             <w:r>
-                              <w:t>{</w:t>
-                            </w:r>
-                            <w:proofErr w:type="spellStart"/>
-                            <w:r>
-                              <w:t>scopeOfWork</w:t>
-                            </w:r>
-                            <w:proofErr w:type="spellEnd"/>
-                            <w:r>
-                              <w:t>}</w:t>
+                              <w:t>{scopeOfWork}</w:t>
                             </w:r>
                           </w:p>
                         </w:txbxContent>
@@ -809,18 +693,10 @@
               <w:jc w:val="center"/>
             </w:pPr>
             <w:r>
-              <w:t>{#</w:t>
-            </w:r>
-            <w:proofErr w:type="gramStart"/>
-            <w:r>
-              <w:t>cart}</w:t>
+              <w:t>{#cart}</w:t>
             </w:r>
             <w:r>
-              <w:t>{</w:t>
-            </w:r>
-            <w:proofErr w:type="gramEnd"/>
-            <w:r>
-              <w:t>order}</w:t>
+              <w:t>{order}</w:t>
             </w:r>
           </w:p>
         </w:tc>
@@ -859,8 +735,6 @@
             <w:r>
               <w:t>{description}</w:t>
             </w:r>
-            <w:bookmarkStart w:id="0" w:name="_GoBack"/>
-            <w:bookmarkEnd w:id="0"/>
           </w:p>
         </w:tc>
         <w:tc>
@@ -1054,47 +928,7 @@
                 <w:sz w:val="40"/>
                 <w:szCs w:val="40"/>
               </w:rPr>
-              <w:t xml:space="preserve">Grand Total </w:t>
-            </w:r>
-            <w:proofErr w:type="gramStart"/>
-            <w:r>
-              <w:rPr>
-                <w:rFonts w:ascii="Times" w:hAnsi="Times" w:cs="Times"/>
-                <w:color w:val="000000"/>
-                <w:sz w:val="40"/>
-                <w:szCs w:val="40"/>
-              </w:rPr>
-              <w:t>With</w:t>
-            </w:r>
-            <w:proofErr w:type="gramEnd"/>
-            <w:r>
-              <w:rPr>
-                <w:rFonts w:ascii="Times" w:hAnsi="Times" w:cs="Times"/>
-                <w:color w:val="000000"/>
-                <w:sz w:val="40"/>
-                <w:szCs w:val="40"/>
-              </w:rPr>
-              <w:t xml:space="preserve"> Tax: ${</w:t>
-            </w:r>
-            <w:proofErr w:type="spellStart"/>
-            <w:r>
-              <w:rPr>
-                <w:rFonts w:ascii="Times" w:hAnsi="Times" w:cs="Times"/>
-                <w:color w:val="000000"/>
-                <w:sz w:val="40"/>
-                <w:szCs w:val="40"/>
-              </w:rPr>
-              <w:t>grandTotal</w:t>
-            </w:r>
-            <w:proofErr w:type="spellEnd"/>
-            <w:r>
-              <w:rPr>
-                <w:rFonts w:ascii="Times" w:hAnsi="Times" w:cs="Times"/>
-                <w:color w:val="000000"/>
-                <w:sz w:val="40"/>
-                <w:szCs w:val="40"/>
-              </w:rPr>
-              <w:t>}</w:t>
+              <w:t>Grand Total With Tax: ${grandTotal}</w:t>
             </w:r>
           </w:p>
         </w:tc>
@@ -1821,7 +1655,6 @@
                             </w:rPr>
                             <w:t>{</w:t>
                           </w:r>
-                          <w:proofErr w:type="spellStart"/>
                           <w:r>
                             <w:rPr>
                               <w:i/>
@@ -1830,7 +1663,6 @@
                             </w:rPr>
                             <w:t>StreetAddress</w:t>
                           </w:r>
-                          <w:proofErr w:type="spellEnd"/>
                           <w:r>
                             <w:rPr>
                               <w:i/>
@@ -1850,23 +1682,13 @@
                               <w:szCs w:val="28"/>
                             </w:rPr>
                           </w:pPr>
-                          <w:proofErr w:type="gramStart"/>
                           <w:r>
                             <w:rPr>
                               <w:i/>
                               <w:sz w:val="28"/>
                               <w:szCs w:val="28"/>
                             </w:rPr>
-                            <w:t>Phone:{</w:t>
-                          </w:r>
-                          <w:proofErr w:type="gramEnd"/>
-                          <w:r>
-                            <w:rPr>
-                              <w:i/>
-                              <w:sz w:val="28"/>
-                              <w:szCs w:val="28"/>
-                            </w:rPr>
-                            <w:t>phone} Fax: {fax}</w:t>
+                            <w:t>Phone:{phone} Fax: {fax}</w:t>
                           </w:r>
                         </w:p>
                         <w:p>
@@ -3003,7 +2825,7 @@
 </file>
 
 <file path=customXml/itemProps1.xml><?xml version="1.0" encoding="utf-8"?>
-<ds:datastoreItem xmlns:ds="http://schemas.openxmlformats.org/officeDocument/2006/customXml" ds:itemID="{6673B964-F8FE-584D-B936-9024ADCDBFC9}">
+<ds:datastoreItem xmlns:ds="http://schemas.openxmlformats.org/officeDocument/2006/customXml" ds:itemID="{D6287D98-F692-AE4E-87B8-7375ABBA8B9E}">
   <ds:schemaRefs>
     <ds:schemaRef ds:uri="http://schemas.openxmlformats.org/officeDocument/2006/bibliography"/>
   </ds:schemaRefs>

</xml_diff>